<commit_message>
feat (model): add regulator details in sas appointment message
</commit_message>
<xml_diff>
--- a/csv_parser/out/RS-SAS-RDV/RS-SAS-RDV.schema.docx
+++ b/csv_parser/out/RS-SAS-RDV/RS-SAS-RDV.schema.docx
@@ -640,6 +640,66 @@
           <w:p>
             <w:r>
               <w:t>Représente la structure du PS ou la structure associée au rendez-vous si le PS n'est pas connu</w:t>
+            </w:r>
+          </w:p>
+        </w:tc>
+        <w:tc>
+          <w:tcPr>
+            <w:tcW w:type="dxa" w:w="1701"/>
+          </w:tcPr>
+          <w:p>
+            <w:r/>
+          </w:p>
+        </w:tc>
+      </w:tr>
+      <w:tr>
+        <w:tc>
+          <w:tcPr>
+            <w:tcW w:type="dxa" w:w="1701"/>
+          </w:tcPr>
+          <w:p>
+            <w:r>
+              <w:t>regulator</w:t>
+            </w:r>
+          </w:p>
+        </w:tc>
+        <w:tc>
+          <w:tcPr>
+            <w:tcW w:type="dxa" w:w="1984"/>
+          </w:tcPr>
+          <w:p>
+            <w:r>
+              <w:t>Régulateur</w:t>
+            </w:r>
+          </w:p>
+        </w:tc>
+        <w:tc>
+          <w:tcPr>
+            <w:tcW w:type="dxa" w:w="1134"/>
+          </w:tcPr>
+          <w:p>
+            <w:r>
+              <w:t>cf. type regulator</w:t>
+            </w:r>
+          </w:p>
+        </w:tc>
+        <w:tc>
+          <w:tcPr>
+            <w:tcW w:type="dxa" w:w="1417"/>
+          </w:tcPr>
+          <w:p>
+            <w:r>
+              <w:t>1..1</w:t>
+            </w:r>
+          </w:p>
+        </w:tc>
+        <w:tc>
+          <w:tcPr>
+            <w:tcW w:type="dxa" w:w="4535"/>
+          </w:tcPr>
+          <w:p>
+            <w:r>
+              <w:t>Représente le régulateur ayant pris le RDV</w:t>
             </w:r>
           </w:p>
         </w:tc>
@@ -1385,6 +1445,340 @@
         </w:tc>
       </w:tr>
     </w:tbl>
+    <w:p>
+      <w:pPr>
+        <w:pStyle w:val="Heading1"/>
+      </w:pPr>
+      <w:r>
+        <w:t>regulator</w:t>
+      </w:r>
+    </w:p>
+    <w:tbl>
+      <w:tblPr>
+        <w:tblStyle w:val="MediumShading1-Accent1"/>
+        <w:tblW w:type="auto" w:w="0"/>
+        <w:tblLayout w:type="fixed"/>
+        <w:tblLook w:firstColumn="1" w:firstRow="1" w:lastColumn="0" w:lastRow="0" w:noHBand="0" w:noVBand="1" w:val="04A0"/>
+      </w:tblPr>
+      <w:tblGrid>
+        <w:gridCol w:w="2040"/>
+        <w:gridCol w:w="2040"/>
+        <w:gridCol w:w="2040"/>
+        <w:gridCol w:w="2040"/>
+        <w:gridCol w:w="2040"/>
+        <w:gridCol w:w="2040"/>
+      </w:tblGrid>
+      <w:tr>
+        <w:tc>
+          <w:tcPr>
+            <w:tcW w:type="dxa" w:w="1701"/>
+          </w:tcPr>
+          <w:p>
+            <w:r>
+              <w:t>Nom de balise</w:t>
+            </w:r>
+          </w:p>
+        </w:tc>
+        <w:tc>
+          <w:tcPr>
+            <w:tcW w:type="dxa" w:w="1984"/>
+          </w:tcPr>
+          <w:p>
+            <w:r>
+              <w:t>Champ correspondant</w:t>
+            </w:r>
+          </w:p>
+        </w:tc>
+        <w:tc>
+          <w:tcPr>
+            <w:tcW w:type="dxa" w:w="1134"/>
+          </w:tcPr>
+          <w:p>
+            <w:r>
+              <w:t>Format</w:t>
+            </w:r>
+          </w:p>
+        </w:tc>
+        <w:tc>
+          <w:tcPr>
+            <w:tcW w:type="dxa" w:w="1417"/>
+          </w:tcPr>
+          <w:p>
+            <w:r>
+              <w:t>Cardinalité</w:t>
+            </w:r>
+          </w:p>
+        </w:tc>
+        <w:tc>
+          <w:tcPr>
+            <w:tcW w:type="dxa" w:w="4535"/>
+          </w:tcPr>
+          <w:p>
+            <w:r>
+              <w:t>Description</w:t>
+            </w:r>
+          </w:p>
+        </w:tc>
+        <w:tc>
+          <w:tcPr>
+            <w:tcW w:type="dxa" w:w="1701"/>
+          </w:tcPr>
+          <w:p>
+            <w:r>
+              <w:t>Exemple</w:t>
+            </w:r>
+          </w:p>
+        </w:tc>
+      </w:tr>
+      <w:tr>
+        <w:tc>
+          <w:tcPr>
+            <w:tcW w:type="dxa" w:w="1701"/>
+          </w:tcPr>
+          <w:p>
+            <w:r>
+              <w:t>regulatorId</w:t>
+            </w:r>
+          </w:p>
+        </w:tc>
+        <w:tc>
+          <w:tcPr>
+            <w:tcW w:type="dxa" w:w="1984"/>
+          </w:tcPr>
+          <w:p>
+            <w:r>
+              <w:t>Identifiant régulateur</w:t>
+            </w:r>
+          </w:p>
+        </w:tc>
+        <w:tc>
+          <w:tcPr>
+            <w:tcW w:type="dxa" w:w="1134"/>
+          </w:tcPr>
+          <w:p>
+            <w:r>
+              <w:t>string</w:t>
+            </w:r>
+          </w:p>
+        </w:tc>
+        <w:tc>
+          <w:tcPr>
+            <w:tcW w:type="dxa" w:w="1417"/>
+          </w:tcPr>
+          <w:p>
+            <w:r>
+              <w:t>0..1</w:t>
+            </w:r>
+          </w:p>
+        </w:tc>
+        <w:tc>
+          <w:tcPr>
+            <w:tcW w:type="dxa" w:w="4535"/>
+          </w:tcPr>
+          <w:p>
+            <w:r>
+              <w:t>Identifiant du régulateur ayant pris le RDV</w:t>
+            </w:r>
+          </w:p>
+        </w:tc>
+        <w:tc>
+          <w:tcPr>
+            <w:tcW w:type="dxa" w:w="1701"/>
+          </w:tcPr>
+          <w:p>
+            <w:r>
+              <w:t>3620100057/70326SR</w:t>
+            </w:r>
+          </w:p>
+        </w:tc>
+      </w:tr>
+      <w:tr>
+        <w:tc>
+          <w:tcPr>
+            <w:tcW w:type="dxa" w:w="1701"/>
+          </w:tcPr>
+          <w:p>
+            <w:r>
+              <w:t>regulatorName</w:t>
+            </w:r>
+          </w:p>
+        </w:tc>
+        <w:tc>
+          <w:tcPr>
+            <w:tcW w:type="dxa" w:w="1984"/>
+          </w:tcPr>
+          <w:p>
+            <w:r>
+              <w:t>Nom du régulateur</w:t>
+            </w:r>
+          </w:p>
+        </w:tc>
+        <w:tc>
+          <w:tcPr>
+            <w:tcW w:type="dxa" w:w="1134"/>
+          </w:tcPr>
+          <w:p>
+            <w:r>
+              <w:t>string</w:t>
+            </w:r>
+          </w:p>
+        </w:tc>
+        <w:tc>
+          <w:tcPr>
+            <w:tcW w:type="dxa" w:w="1417"/>
+          </w:tcPr>
+          <w:p>
+            <w:r>
+              <w:t>1..1</w:t>
+            </w:r>
+          </w:p>
+        </w:tc>
+        <w:tc>
+          <w:tcPr>
+            <w:tcW w:type="dxa" w:w="4535"/>
+          </w:tcPr>
+          <w:p>
+            <w:r>
+              <w:t>Nom du régulateur ayant pris le RDV</w:t>
+            </w:r>
+          </w:p>
+        </w:tc>
+        <w:tc>
+          <w:tcPr>
+            <w:tcW w:type="dxa" w:w="1701"/>
+          </w:tcPr>
+          <w:p>
+            <w:r>
+              <w:t>Ricart</w:t>
+            </w:r>
+          </w:p>
+        </w:tc>
+      </w:tr>
+      <w:tr>
+        <w:tc>
+          <w:tcPr>
+            <w:tcW w:type="dxa" w:w="1701"/>
+          </w:tcPr>
+          <w:p>
+            <w:r>
+              <w:t>regulatorFirstname</w:t>
+            </w:r>
+          </w:p>
+        </w:tc>
+        <w:tc>
+          <w:tcPr>
+            <w:tcW w:type="dxa" w:w="1984"/>
+          </w:tcPr>
+          <w:p>
+            <w:r>
+              <w:t>Prénom du régulateur</w:t>
+            </w:r>
+          </w:p>
+        </w:tc>
+        <w:tc>
+          <w:tcPr>
+            <w:tcW w:type="dxa" w:w="1134"/>
+          </w:tcPr>
+          <w:p>
+            <w:r>
+              <w:t>string</w:t>
+            </w:r>
+          </w:p>
+        </w:tc>
+        <w:tc>
+          <w:tcPr>
+            <w:tcW w:type="dxa" w:w="1417"/>
+          </w:tcPr>
+          <w:p>
+            <w:r>
+              <w:t>1..1</w:t>
+            </w:r>
+          </w:p>
+        </w:tc>
+        <w:tc>
+          <w:tcPr>
+            <w:tcW w:type="dxa" w:w="4535"/>
+          </w:tcPr>
+          <w:p>
+            <w:r>
+              <w:t>Prénom du régulateur ayant pris le RDV</w:t>
+            </w:r>
+          </w:p>
+        </w:tc>
+        <w:tc>
+          <w:tcPr>
+            <w:tcW w:type="dxa" w:w="1701"/>
+          </w:tcPr>
+          <w:p>
+            <w:r>
+              <w:t>Pauline</w:t>
+            </w:r>
+          </w:p>
+        </w:tc>
+      </w:tr>
+      <w:tr>
+        <w:tc>
+          <w:tcPr>
+            <w:tcW w:type="dxa" w:w="1701"/>
+          </w:tcPr>
+          <w:p>
+            <w:r>
+              <w:t>regulatorEmail</w:t>
+            </w:r>
+          </w:p>
+        </w:tc>
+        <w:tc>
+          <w:tcPr>
+            <w:tcW w:type="dxa" w:w="1984"/>
+          </w:tcPr>
+          <w:p>
+            <w:r>
+              <w:t>Email du régulateur</w:t>
+            </w:r>
+          </w:p>
+        </w:tc>
+        <w:tc>
+          <w:tcPr>
+            <w:tcW w:type="dxa" w:w="1134"/>
+          </w:tcPr>
+          <w:p>
+            <w:r>
+              <w:t>string</w:t>
+            </w:r>
+          </w:p>
+        </w:tc>
+        <w:tc>
+          <w:tcPr>
+            <w:tcW w:type="dxa" w:w="1417"/>
+          </w:tcPr>
+          <w:p>
+            <w:r>
+              <w:t>1..1</w:t>
+            </w:r>
+          </w:p>
+        </w:tc>
+        <w:tc>
+          <w:tcPr>
+            <w:tcW w:type="dxa" w:w="4535"/>
+          </w:tcPr>
+          <w:p>
+            <w:r>
+              <w:t>Adresse mail du régulateur ayant pris le RDV</w:t>
+            </w:r>
+          </w:p>
+        </w:tc>
+        <w:tc>
+          <w:tcPr>
+            <w:tcW w:type="dxa" w:w="1701"/>
+          </w:tcPr>
+          <w:p>
+            <w:r>
+              <w:t>pauline.ricart@ghsas.fr</w:t>
+            </w:r>
+          </w:p>
+        </w:tc>
+      </w:tr>
+    </w:tbl>
     <w:sectPr>
       <w:pgSz w:w="15840" w:h="12240" w:orient="landscape"/>
       <w:pgMar w:top="1440" w:right="1800" w:bottom="1440" w:left="1800" w:header="720" w:footer="720" w:gutter="0"/>

</xml_diff>